<commit_message>
fixing copy paste error
</commit_message>
<xml_diff>
--- a/schemas/new-sco/user-agent/schema.docx
+++ b/schemas/new-sco/user-agent/schema.docx
@@ -621,7 +621,10 @@
           </w:tcPr>
           <w:p>
             <w:r>
-              <w:t>Specifies the hash of the cryptocurrency wallet.</w:t>
+              <w:t>The entire user agent string</w:t>
+            </w:r>
+            <w:r>
+              <w:t>.</w:t>
             </w:r>
             <w:r>
               <w:t xml:space="preserve"> Example: </w:t>

</xml_diff>